<commit_message>
Completed project. Cleaned up Zoo class functions and cleared indexOutOfBounds errors and small memory leak.
</commit_message>
<xml_diff>
--- a/Project Design.docx
+++ b/Project Design.docx
@@ -26,22 +26,34 @@
         <w:t xml:space="preserve"> should have six required</w:t>
       </w:r>
       <w:r>
-        <w:t xml:space="preserve"> classes; the zoo class, the animal class, the tiger class, the penguin class, the turtle class, and the </w:t>
-      </w:r>
-      <w:proofErr w:type="spellStart"/>
-      <w:r>
-        <w:t>newAnimal</w:t>
+        <w:t xml:space="preserve"> classes; the zoo class, the animal class, the tiger class, the penguin cl</w:t>
+      </w:r>
+      <w:r>
+        <w:t xml:space="preserve">ass, the turtle class, and the </w:t>
+      </w:r>
+      <w:proofErr w:type="spellStart"/>
+      <w:r>
+        <w:t>N</w:t>
+      </w:r>
+      <w:r>
+        <w:t>ewAnimal</w:t>
       </w:r>
       <w:proofErr w:type="spellEnd"/>
       <w:r>
         <w:t xml:space="preserve"> class.</w:t>
       </w:r>
       <w:r>
-        <w:t xml:space="preserve"> The Animal class will be a pure virtual function that will be the base class for the tiger, penguin, turtle, and </w:t>
-      </w:r>
-      <w:proofErr w:type="spellStart"/>
-      <w:r>
-        <w:t>newAnimal</w:t>
+        <w:t xml:space="preserve"> The Animal class will be a pure virtual function that will be the base class for t</w:t>
+      </w:r>
+      <w:r>
+        <w:t xml:space="preserve">he tiger, penguin, turtle, and </w:t>
+      </w:r>
+      <w:proofErr w:type="spellStart"/>
+      <w:r>
+        <w:t>N</w:t>
+      </w:r>
+      <w:r>
+        <w:t>ewAnimal</w:t>
       </w:r>
       <w:proofErr w:type="spellEnd"/>
       <w:r>
@@ -58,6 +70,21 @@
       </w:r>
       <w:r>
         <w:t>, and a function that will run the game.</w:t>
+      </w:r>
+      <w:r>
+        <w:t xml:space="preserve"> The game should ask the user if they want to continue to the next day at the end of every loop. In that loop, the age of each animal will be increased, they will be fed, which means that we reduce our cash amount, and we determine how much we made from the payoff, which increases our cash.</w:t>
+      </w:r>
+    </w:p>
+    <w:p>
+      <w:r>
+        <w:tab/>
+        <w:t xml:space="preserve">A random event then occurs, which is determined by a separate function. Each of these random events has an equal chance to occur. The three random events are one of the species getting sick, one of the species having a baby, and an attendance boom. </w:t>
+      </w:r>
+    </w:p>
+    <w:p>
+      <w:r>
+        <w:tab/>
+        <w:t>The game repeats until the user ends the game.</w:t>
       </w:r>
     </w:p>
     <w:p>
@@ -335,6 +362,7 @@
     </w:p>
     <w:p>
       <w:r>
+        <w:lastRenderedPageBreak/>
         <w:tab/>
       </w:r>
       <w:r>
@@ -474,67 +502,699 @@
     </w:p>
     <w:p>
       <w:r>
+        <w:tab/>
+      </w:r>
+      <w:r>
+        <w:tab/>
+        <w:t xml:space="preserve">Void </w:t>
+      </w:r>
+      <w:proofErr w:type="spellStart"/>
+      <w:proofErr w:type="gramStart"/>
+      <w:r>
+        <w:t>setPayoff</w:t>
+      </w:r>
+      <w:proofErr w:type="spellEnd"/>
+      <w:r>
+        <w:t>(</w:t>
+      </w:r>
+      <w:proofErr w:type="gramEnd"/>
+      <w:r>
+        <w:t xml:space="preserve">double </w:t>
+      </w:r>
+      <w:proofErr w:type="spellStart"/>
+      <w:r>
+        <w:t>payoffIn</w:t>
+      </w:r>
+      <w:proofErr w:type="spellEnd"/>
+      <w:r>
+        <w:t>);</w:t>
+      </w:r>
+    </w:p>
+    <w:p>
+      <w:r>
+        <w:tab/>
+      </w:r>
+      <w:r>
+        <w:tab/>
+        <w:t>// increase age</w:t>
+      </w:r>
+    </w:p>
+    <w:p>
+      <w:r>
+        <w:tab/>
+      </w:r>
+      <w:r>
+        <w:tab/>
+        <w:t xml:space="preserve">Void </w:t>
+      </w:r>
+      <w:proofErr w:type="spellStart"/>
+      <w:proofErr w:type="gramStart"/>
+      <w:r>
+        <w:t>increaseAge</w:t>
+      </w:r>
+      <w:proofErr w:type="spellEnd"/>
+      <w:r>
+        <w:t>(</w:t>
+      </w:r>
+      <w:proofErr w:type="gramEnd"/>
+      <w:r>
+        <w:t>);</w:t>
+      </w:r>
+    </w:p>
+    <w:p/>
+    <w:p>
+      <w:r>
+        <w:t>These are repeated for the four derived classes.</w:t>
+      </w:r>
+    </w:p>
+    <w:p>
+      <w:r>
+        <w:t>Zoo class</w:t>
+      </w:r>
+    </w:p>
+    <w:p>
+      <w:r>
+        <w:tab/>
+        <w:t>Private:</w:t>
+      </w:r>
+    </w:p>
+    <w:p>
+      <w:r>
+        <w:tab/>
+      </w:r>
+      <w:r>
+        <w:tab/>
+        <w:t>Double cash;</w:t>
+      </w:r>
+    </w:p>
+    <w:p>
+      <w:r>
+        <w:tab/>
+      </w:r>
+      <w:r>
+        <w:tab/>
+      </w:r>
+      <w:proofErr w:type="spellStart"/>
+      <w:r>
+        <w:t>Int</w:t>
+      </w:r>
+      <w:proofErr w:type="spellEnd"/>
+      <w:r>
+        <w:t xml:space="preserve"> </w:t>
+      </w:r>
+      <w:proofErr w:type="spellStart"/>
+      <w:r>
+        <w:t>currentDay</w:t>
+      </w:r>
+      <w:proofErr w:type="spellEnd"/>
+      <w:r>
+        <w:t>;</w:t>
+      </w:r>
+    </w:p>
+    <w:p>
+      <w:r>
+        <w:tab/>
+      </w:r>
+      <w:r>
+        <w:tab/>
+        <w:t>// Tiger array</w:t>
+      </w:r>
+    </w:p>
+    <w:p>
+      <w:r>
+        <w:tab/>
+      </w:r>
+      <w:r>
+        <w:tab/>
+        <w:t xml:space="preserve">Tiger * </w:t>
+      </w:r>
+      <w:proofErr w:type="spellStart"/>
+      <w:r>
+        <w:t>tigerArray</w:t>
+      </w:r>
+      <w:proofErr w:type="spellEnd"/>
+      <w:r>
+        <w:t>;</w:t>
+      </w:r>
+    </w:p>
+    <w:p>
+      <w:r>
+        <w:tab/>
+      </w:r>
+      <w:r>
+        <w:tab/>
+        <w:t>// Penguin array</w:t>
+      </w:r>
+    </w:p>
+    <w:p>
+      <w:r>
+        <w:tab/>
+      </w:r>
+      <w:r>
+        <w:tab/>
+        <w:t>Penguin * penguin Array;</w:t>
+      </w:r>
+    </w:p>
+    <w:p>
+      <w:r>
+        <w:tab/>
+      </w:r>
+      <w:r>
+        <w:tab/>
+        <w:t>// Turtles array</w:t>
+      </w:r>
+    </w:p>
+    <w:p>
+      <w:r>
+        <w:tab/>
+      </w:r>
+      <w:r>
+        <w:tab/>
+        <w:t xml:space="preserve">Turtle * </w:t>
+      </w:r>
+      <w:proofErr w:type="spellStart"/>
+      <w:r>
+        <w:t>turtleArray</w:t>
+      </w:r>
+      <w:proofErr w:type="spellEnd"/>
+      <w:r>
+        <w:t>;</w:t>
+      </w:r>
+    </w:p>
+    <w:p>
+      <w:r>
+        <w:tab/>
+      </w:r>
+      <w:r>
+        <w:tab/>
+        <w:t xml:space="preserve">// </w:t>
+      </w:r>
+      <w:proofErr w:type="spellStart"/>
+      <w:r>
+        <w:t>NewAnimal</w:t>
+      </w:r>
+      <w:proofErr w:type="spellEnd"/>
+      <w:r>
+        <w:t xml:space="preserve"> array</w:t>
+      </w:r>
+    </w:p>
+    <w:p>
+      <w:r>
+        <w:tab/>
+      </w:r>
+      <w:r>
+        <w:tab/>
+      </w:r>
+      <w:proofErr w:type="spellStart"/>
+      <w:r>
+        <w:t>NewAnimal</w:t>
+      </w:r>
+      <w:proofErr w:type="spellEnd"/>
+      <w:r>
+        <w:t xml:space="preserve"> * </w:t>
+      </w:r>
+      <w:proofErr w:type="spellStart"/>
+      <w:r>
+        <w:t>newAnimalArray</w:t>
+      </w:r>
+      <w:proofErr w:type="spellEnd"/>
+      <w:r>
+        <w:t>;</w:t>
+      </w:r>
+    </w:p>
+    <w:p>
+      <w:r>
+        <w:tab/>
+        <w:t>Public:</w:t>
+      </w:r>
+    </w:p>
+    <w:p>
+      <w:r>
+        <w:tab/>
+      </w:r>
+      <w:r>
+        <w:tab/>
+        <w:t xml:space="preserve">Tiger* </w:t>
+      </w:r>
+      <w:proofErr w:type="spellStart"/>
+      <w:r>
+        <w:t>getTigers</w:t>
+      </w:r>
+      <w:proofErr w:type="spellEnd"/>
+      <w:r>
+        <w:t xml:space="preserve">; // returns the </w:t>
+      </w:r>
+      <w:proofErr w:type="spellStart"/>
+      <w:r>
+        <w:t>tigerArray</w:t>
+      </w:r>
+      <w:proofErr w:type="spellEnd"/>
+    </w:p>
+    <w:p>
+      <w:r>
+        <w:tab/>
+      </w:r>
+      <w:r>
+        <w:tab/>
+        <w:t xml:space="preserve">Penguin* </w:t>
+      </w:r>
+      <w:proofErr w:type="spellStart"/>
+      <w:r>
+        <w:t>getPenguins</w:t>
+      </w:r>
+      <w:proofErr w:type="spellEnd"/>
+      <w:r>
+        <w:t xml:space="preserve">; // returns the </w:t>
+      </w:r>
+      <w:proofErr w:type="spellStart"/>
+      <w:r>
+        <w:t>penguinArray</w:t>
+      </w:r>
+      <w:proofErr w:type="spellEnd"/>
+    </w:p>
+    <w:p>
+      <w:r>
+        <w:tab/>
+      </w:r>
+      <w:r>
+        <w:tab/>
+        <w:t xml:space="preserve">Turtle* </w:t>
+      </w:r>
+      <w:proofErr w:type="spellStart"/>
+      <w:r>
+        <w:t>getTurtles</w:t>
+      </w:r>
+      <w:proofErr w:type="spellEnd"/>
+      <w:r>
+        <w:t xml:space="preserve">; // returns the </w:t>
+      </w:r>
+      <w:proofErr w:type="spellStart"/>
+      <w:r>
+        <w:t>turtleArrya</w:t>
+      </w:r>
+      <w:proofErr w:type="spellEnd"/>
+    </w:p>
+    <w:p>
+      <w:r>
+        <w:tab/>
+      </w:r>
+      <w:r>
+        <w:tab/>
+      </w:r>
+      <w:proofErr w:type="spellStart"/>
+      <w:r>
+        <w:t>NewAnimal</w:t>
+      </w:r>
+      <w:proofErr w:type="spellEnd"/>
+      <w:r>
+        <w:t xml:space="preserve">* </w:t>
+      </w:r>
+      <w:proofErr w:type="spellStart"/>
+      <w:r>
+        <w:t>getNewAnimals</w:t>
+      </w:r>
+      <w:proofErr w:type="spellEnd"/>
+      <w:r>
+        <w:t xml:space="preserve">; // returns the </w:t>
+      </w:r>
+      <w:proofErr w:type="spellStart"/>
+      <w:r>
+        <w:t>newAnimalArray</w:t>
+      </w:r>
+      <w:proofErr w:type="spellEnd"/>
+    </w:p>
+    <w:p/>
+    <w:p>
+      <w:r>
+        <w:tab/>
+      </w:r>
+      <w:r>
+        <w:tab/>
+      </w:r>
+      <w:proofErr w:type="spellStart"/>
+      <w:proofErr w:type="gramStart"/>
+      <w:r>
+        <w:t>runGame</w:t>
+      </w:r>
+      <w:proofErr w:type="spellEnd"/>
+      <w:r>
+        <w:t>(</w:t>
+      </w:r>
+      <w:proofErr w:type="gramEnd"/>
+      <w:r>
+        <w:t xml:space="preserve">); </w:t>
+      </w:r>
+      <w:r>
+        <w:tab/>
+        <w:t>// function to run the game</w:t>
+      </w:r>
+    </w:p>
+    <w:p>
+      <w:r>
         <w:lastRenderedPageBreak/>
         <w:tab/>
       </w:r>
       <w:r>
         <w:tab/>
-        <w:t xml:space="preserve">Void </w:t>
-      </w:r>
-      <w:proofErr w:type="spellStart"/>
-      <w:proofErr w:type="gramStart"/>
-      <w:r>
-        <w:t>setPayoff</w:t>
-      </w:r>
-      <w:proofErr w:type="spellEnd"/>
-      <w:r>
-        <w:t>(</w:t>
-      </w:r>
-      <w:proofErr w:type="gramEnd"/>
-      <w:r>
-        <w:t xml:space="preserve">double </w:t>
-      </w:r>
-      <w:proofErr w:type="spellStart"/>
-      <w:r>
-        <w:t>payoffIn</w:t>
+      </w:r>
+      <w:proofErr w:type="spellStart"/>
+      <w:proofErr w:type="gramStart"/>
+      <w:r>
+        <w:t>ageAnimals</w:t>
+      </w:r>
+      <w:proofErr w:type="spellEnd"/>
+      <w:r>
+        <w:t>(</w:t>
+      </w:r>
+      <w:proofErr w:type="gramEnd"/>
+      <w:r>
+        <w:t>); // to age the animals at the beginning of the day</w:t>
+      </w:r>
+    </w:p>
+    <w:p>
+      <w:r>
+        <w:tab/>
+      </w:r>
+      <w:r>
+        <w:tab/>
+      </w:r>
+      <w:proofErr w:type="spellStart"/>
+      <w:proofErr w:type="gramStart"/>
+      <w:r>
+        <w:t>feedAnimals</w:t>
+      </w:r>
+      <w:proofErr w:type="spellEnd"/>
+      <w:r>
+        <w:t>(</w:t>
+      </w:r>
+      <w:proofErr w:type="gramEnd"/>
+      <w:r>
+        <w:t>); // To feed the animals and decrement cash</w:t>
+      </w:r>
+    </w:p>
+    <w:p>
+      <w:r>
+        <w:tab/>
+      </w:r>
+      <w:r>
+        <w:tab/>
+      </w:r>
+      <w:proofErr w:type="spellStart"/>
+      <w:proofErr w:type="gramStart"/>
+      <w:r>
+        <w:t>performRandomEvent</w:t>
+      </w:r>
+      <w:proofErr w:type="spellEnd"/>
+      <w:r>
+        <w:t>(</w:t>
+      </w:r>
+      <w:proofErr w:type="gramEnd"/>
+      <w:r>
+        <w:t>); // Does a random event</w:t>
+      </w:r>
+    </w:p>
+    <w:p>
+      <w:r>
+        <w:tab/>
+      </w:r>
+      <w:r>
+        <w:tab/>
+      </w:r>
+      <w:proofErr w:type="spellStart"/>
+      <w:proofErr w:type="gramStart"/>
+      <w:r>
+        <w:t>welcomeMessage</w:t>
+      </w:r>
+      <w:proofErr w:type="spellEnd"/>
+      <w:r>
+        <w:t>(</w:t>
+      </w:r>
+      <w:proofErr w:type="gramEnd"/>
+      <w:r>
+        <w:t xml:space="preserve">); // </w:t>
+      </w:r>
+      <w:r>
+        <w:t>Intro message</w:t>
+      </w:r>
+    </w:p>
+    <w:p>
+      <w:r>
+        <w:tab/>
+      </w:r>
+      <w:r>
+        <w:tab/>
+      </w:r>
+      <w:proofErr w:type="spellStart"/>
+      <w:proofErr w:type="gramStart"/>
+      <w:r>
+        <w:t>endDay</w:t>
+      </w:r>
+      <w:proofErr w:type="spellEnd"/>
+      <w:r>
+        <w:t>(</w:t>
+      </w:r>
+      <w:proofErr w:type="gramEnd"/>
+      <w:r>
+        <w:t>); // Message sent out at the end of the day</w:t>
+      </w:r>
+    </w:p>
+    <w:p>
+      <w:r>
+        <w:tab/>
+      </w:r>
+      <w:r>
+        <w:tab/>
+      </w:r>
+      <w:proofErr w:type="spellStart"/>
+      <w:r>
+        <w:t>addTiger</w:t>
+      </w:r>
+      <w:proofErr w:type="spellEnd"/>
+      <w:r>
+        <w:t>(</w:t>
+      </w:r>
+      <w:proofErr w:type="spellStart"/>
+      <w:r>
+        <w:t>tigerIn</w:t>
+      </w:r>
+      <w:proofErr w:type="spellEnd"/>
+      <w:r>
+        <w:t>); // Adds a tiger to the array</w:t>
+      </w:r>
+    </w:p>
+    <w:p>
+      <w:r>
+        <w:tab/>
+      </w:r>
+      <w:r>
+        <w:tab/>
+      </w:r>
+      <w:proofErr w:type="spellStart"/>
+      <w:r>
+        <w:t>addPenguin</w:t>
+      </w:r>
+      <w:proofErr w:type="spellEnd"/>
+      <w:r>
+        <w:t>(</w:t>
+      </w:r>
+      <w:proofErr w:type="spellStart"/>
+      <w:r>
+        <w:t>penguinIn</w:t>
       </w:r>
       <w:proofErr w:type="spellEnd"/>
       <w:r>
         <w:t>);</w:t>
       </w:r>
-    </w:p>
-    <w:p>
-      <w:r>
-        <w:tab/>
-      </w:r>
-      <w:r>
-        <w:tab/>
-        <w:t>// increase age</w:t>
-      </w:r>
-    </w:p>
-    <w:p>
-      <w:r>
-        <w:tab/>
-      </w:r>
-      <w:r>
-        <w:tab/>
-        <w:t xml:space="preserve">Void </w:t>
-      </w:r>
-      <w:proofErr w:type="spellStart"/>
-      <w:proofErr w:type="gramStart"/>
-      <w:r>
-        <w:t>increaseAge</w:t>
-      </w:r>
-      <w:proofErr w:type="spellEnd"/>
-      <w:r>
-        <w:t>(</w:t>
-      </w:r>
-      <w:proofErr w:type="gramEnd"/>
-      <w:r>
-        <w:t>);</w:t>
+      <w:r>
+        <w:tab/>
+        <w:t>// Adds a penguin to the array</w:t>
+      </w:r>
+    </w:p>
+    <w:p>
+      <w:r>
+        <w:tab/>
+      </w:r>
+      <w:r>
+        <w:tab/>
+      </w:r>
+      <w:proofErr w:type="spellStart"/>
+      <w:r>
+        <w:t>addTurtle</w:t>
+      </w:r>
+      <w:proofErr w:type="spellEnd"/>
+      <w:r>
+        <w:t>(</w:t>
+      </w:r>
+      <w:proofErr w:type="spellStart"/>
+      <w:r>
+        <w:t>turtleIn</w:t>
+      </w:r>
+      <w:proofErr w:type="spellEnd"/>
+      <w:r>
+        <w:t>);// Adds a turtle to the array</w:t>
+      </w:r>
+    </w:p>
+    <w:p>
+      <w:r>
+        <w:tab/>
+      </w:r>
+      <w:r>
+        <w:tab/>
+      </w:r>
+      <w:proofErr w:type="spellStart"/>
+      <w:r>
+        <w:t>addNewAnimal</w:t>
+      </w:r>
+      <w:proofErr w:type="spellEnd"/>
+      <w:r>
+        <w:t>(</w:t>
+      </w:r>
+      <w:proofErr w:type="spellStart"/>
+      <w:r>
+        <w:t>newAnimalIn</w:t>
+      </w:r>
+      <w:proofErr w:type="spellEnd"/>
+      <w:r>
+        <w:t xml:space="preserve">); // Adds a </w:t>
+      </w:r>
+      <w:proofErr w:type="spellStart"/>
+      <w:r>
+        <w:t>newAnimal</w:t>
+      </w:r>
+      <w:proofErr w:type="spellEnd"/>
+      <w:r>
+        <w:t xml:space="preserve"> to the array</w:t>
+      </w:r>
+    </w:p>
+    <w:p>
+      <w:r>
+        <w:tab/>
+      </w:r>
+      <w:r>
+        <w:tab/>
+      </w:r>
+      <w:proofErr w:type="spellStart"/>
+      <w:proofErr w:type="gramStart"/>
+      <w:r>
+        <w:t>sickAnimal</w:t>
+      </w:r>
+      <w:proofErr w:type="spellEnd"/>
+      <w:r>
+        <w:t>(</w:t>
+      </w:r>
+      <w:proofErr w:type="gramEnd"/>
+      <w:r>
+        <w:t>); // Kills one of the animals</w:t>
+      </w:r>
+    </w:p>
+    <w:p>
+      <w:r>
+        <w:tab/>
+      </w:r>
+      <w:r>
+        <w:tab/>
+      </w:r>
+      <w:proofErr w:type="spellStart"/>
+      <w:proofErr w:type="gramStart"/>
+      <w:r>
+        <w:t>attendanceBoom</w:t>
+      </w:r>
+      <w:proofErr w:type="spellEnd"/>
+      <w:r>
+        <w:t>(</w:t>
+      </w:r>
+      <w:proofErr w:type="gramEnd"/>
+      <w:r>
+        <w:t>); // Increases the cash</w:t>
+      </w:r>
+    </w:p>
+    <w:p>
+      <w:r>
+        <w:tab/>
+      </w:r>
+      <w:r>
+        <w:tab/>
+      </w:r>
+      <w:proofErr w:type="spellStart"/>
+      <w:proofErr w:type="gramStart"/>
+      <w:r>
+        <w:t>babyBorn</w:t>
+      </w:r>
+      <w:proofErr w:type="spellEnd"/>
+      <w:r>
+        <w:t>(</w:t>
+      </w:r>
+      <w:proofErr w:type="gramEnd"/>
+      <w:r>
+        <w:t>); // Adds a new animal to a random species</w:t>
+      </w:r>
+    </w:p>
+    <w:p>
+      <w:r>
+        <w:tab/>
+      </w:r>
+      <w:r>
+        <w:tab/>
+      </w:r>
+      <w:proofErr w:type="spellStart"/>
+      <w:proofErr w:type="gramStart"/>
+      <w:r>
+        <w:t>calculateProfit</w:t>
+      </w:r>
+      <w:proofErr w:type="spellEnd"/>
+      <w:r>
+        <w:t>(</w:t>
+      </w:r>
+      <w:proofErr w:type="gramEnd"/>
+      <w:r>
+        <w:t>); // Calculates how much the zoo made</w:t>
+      </w:r>
+    </w:p>
+    <w:p>
+      <w:r>
+        <w:tab/>
+      </w:r>
+      <w:r>
+        <w:tab/>
+      </w:r>
+      <w:proofErr w:type="spellStart"/>
+      <w:proofErr w:type="gramStart"/>
+      <w:r>
+        <w:t>checkBalance</w:t>
+      </w:r>
+      <w:proofErr w:type="spellEnd"/>
+      <w:r>
+        <w:t>(</w:t>
+      </w:r>
+      <w:proofErr w:type="gramEnd"/>
+      <w:r>
+        <w:t xml:space="preserve">); // Checks the </w:t>
+      </w:r>
+      <w:proofErr w:type="spellStart"/>
+      <w:r>
+        <w:t>banks</w:t>
+      </w:r>
+      <w:proofErr w:type="spellEnd"/>
+      <w:r>
+        <w:t xml:space="preserve"> balance</w:t>
       </w:r>
     </w:p>
     <w:p/>
+    <w:p>
+      <w:pPr>
+        <w:rPr>
+          <w:b/>
+          <w:u w:val="single"/>
+        </w:rPr>
+      </w:pPr>
+      <w:r>
+        <w:rPr>
+          <w:b/>
+          <w:u w:val="single"/>
+        </w:rPr>
+        <w:t>Test Tables</w:t>
+      </w:r>
+    </w:p>
     <w:p>
       <w:bookmarkStart w:id="0" w:name="_GoBack"/>
       <w:bookmarkEnd w:id="0"/>

</xml_diff>